<commit_message>
push code about Dependency Inversion
</commit_message>
<xml_diff>
--- a/docs/Software Architecture and Clean Code Design in OOP.docx
+++ b/docs/Software Architecture and Clean Code Design in OOP.docx
@@ -207,7 +207,7 @@
                 </mc:Choice>
                 <mc:Fallback>
                   <w:pict>
-                    <v:line w14:anchorId="1EA5D959" id="Straight Connector 1" o:spid="_x0000_s1026" style="position:absolute;z-index:251658240;visibility:visible;mso-wrap-style:square;mso-width-percent:0;mso-height-percent:0;mso-wrap-distance-left:9pt;mso-wrap-distance-top:0;mso-wrap-distance-right:9pt;mso-wrap-distance-bottom:0;mso-position-horizontal:absolute;mso-position-horizontal-relative:text;mso-position-vertical:absolute;mso-position-vertical-relative:text;mso-width-percent:0;mso-height-percent:0;mso-width-relative:page;mso-height-relative:page" from="-1.05pt,7.7pt" to="438.45pt,8.85pt" o:gfxdata="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" strokecolor="#ed7d31 [3205]" strokeweight="4.5pt">
+                    <v:line w14:anchorId="1F3F8DAA" id="Straight Connector 1" o:spid="_x0000_s1026" style="position:absolute;z-index:251658240;visibility:visible;mso-wrap-style:square;mso-width-percent:0;mso-height-percent:0;mso-wrap-distance-left:9pt;mso-wrap-distance-top:0;mso-wrap-distance-right:9pt;mso-wrap-distance-bottom:0;mso-position-horizontal:absolute;mso-position-horizontal-relative:text;mso-position-vertical:absolute;mso-position-vertical-relative:text;mso-width-percent:0;mso-height-percent:0;mso-width-relative:page;mso-height-relative:page" from="-1.05pt,7.7pt" to="438.45pt,8.85pt" o:gfxdata="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" strokecolor="#ed7d31 [3205]" strokeweight="4.5pt">
                       <v:stroke joinstyle="miter"/>
                       <o:lock v:ext="edit" shapetype="f"/>
                     </v:line>
@@ -695,6 +695,370 @@
         <w:t>Section 3: Object-oritented Architecture, Clean Code Design (Advanced)</w:t>
       </w:r>
     </w:p>
+    <w:p/>
+    <w:p>
+      <w:r>
+        <w:t>Bài 9: Clean Code Architecture, Coupling, Cohesion</w:t>
+      </w:r>
+    </w:p>
+    <w:p>
+      <w:r>
+        <w:t>+ Which type is better?</w:t>
+      </w:r>
+    </w:p>
+    <w:p>
+      <w:r>
+        <w:rPr>
+          <w:noProof/>
+        </w:rPr>
+        <w:lastRenderedPageBreak/>
+        <w:drawing>
+          <wp:inline distT="0" distB="0" distL="0" distR="0" wp14:anchorId="3EEC6C3E" wp14:editId="5B136C3C">
+            <wp:extent cx="5943600" cy="3233420"/>
+            <wp:effectExtent l="0" t="0" r="0" b="5080"/>
+            <wp:docPr id="2" name="Picture 2" descr="Chart, bubble chart&#10;&#10;Description automatically generated"/>
+            <wp:cNvGraphicFramePr>
+              <a:graphicFrameLocks xmlns:a="http://schemas.openxmlformats.org/drawingml/2006/main" noChangeAspect="1"/>
+            </wp:cNvGraphicFramePr>
+            <a:graphic xmlns:a="http://schemas.openxmlformats.org/drawingml/2006/main">
+              <a:graphicData uri="http://schemas.openxmlformats.org/drawingml/2006/picture">
+                <pic:pic xmlns:pic="http://schemas.openxmlformats.org/drawingml/2006/picture">
+                  <pic:nvPicPr>
+                    <pic:cNvPr id="2" name="Picture 2" descr="Chart, bubble chart&#10;&#10;Description automatically generated"/>
+                    <pic:cNvPicPr/>
+                  </pic:nvPicPr>
+                  <pic:blipFill>
+                    <a:blip r:embed="rId4"/>
+                    <a:stretch>
+                      <a:fillRect/>
+                    </a:stretch>
+                  </pic:blipFill>
+                  <pic:spPr>
+                    <a:xfrm>
+                      <a:off x="0" y="0"/>
+                      <a:ext cx="5943600" cy="3233420"/>
+                    </a:xfrm>
+                    <a:prstGeom prst="rect">
+                      <a:avLst/>
+                    </a:prstGeom>
+                  </pic:spPr>
+                </pic:pic>
+              </a:graphicData>
+            </a:graphic>
+          </wp:inline>
+        </w:drawing>
+      </w:r>
+    </w:p>
+    <w:p>
+      <w:r>
+        <w:t>Cohesion</w:t>
+      </w:r>
+    </w:p>
+    <w:p>
+      <w:r>
+        <w:rPr>
+          <w:noProof/>
+        </w:rPr>
+        <w:drawing>
+          <wp:inline distT="0" distB="0" distL="0" distR="0" wp14:anchorId="7858FED0" wp14:editId="3EEBDC4B">
+            <wp:extent cx="5943600" cy="2656205"/>
+            <wp:effectExtent l="0" t="0" r="0" b="0"/>
+            <wp:docPr id="3" name="Picture 3" descr="Shape, circle&#10;&#10;Description automatically generated"/>
+            <wp:cNvGraphicFramePr>
+              <a:graphicFrameLocks xmlns:a="http://schemas.openxmlformats.org/drawingml/2006/main" noChangeAspect="1"/>
+            </wp:cNvGraphicFramePr>
+            <a:graphic xmlns:a="http://schemas.openxmlformats.org/drawingml/2006/main">
+              <a:graphicData uri="http://schemas.openxmlformats.org/drawingml/2006/picture">
+                <pic:pic xmlns:pic="http://schemas.openxmlformats.org/drawingml/2006/picture">
+                  <pic:nvPicPr>
+                    <pic:cNvPr id="3" name="Picture 3" descr="Shape, circle&#10;&#10;Description automatically generated"/>
+                    <pic:cNvPicPr/>
+                  </pic:nvPicPr>
+                  <pic:blipFill>
+                    <a:blip r:embed="rId5"/>
+                    <a:stretch>
+                      <a:fillRect/>
+                    </a:stretch>
+                  </pic:blipFill>
+                  <pic:spPr>
+                    <a:xfrm>
+                      <a:off x="0" y="0"/>
+                      <a:ext cx="5943600" cy="2656205"/>
+                    </a:xfrm>
+                    <a:prstGeom prst="rect">
+                      <a:avLst/>
+                    </a:prstGeom>
+                  </pic:spPr>
+                </pic:pic>
+              </a:graphicData>
+            </a:graphic>
+          </wp:inline>
+        </w:drawing>
+      </w:r>
+    </w:p>
+    <w:p>
+      <w:r>
+        <w:t>Type of Cohesion</w:t>
+      </w:r>
+    </w:p>
+    <w:p>
+      <w:r>
+        <w:rPr>
+          <w:noProof/>
+        </w:rPr>
+        <w:lastRenderedPageBreak/>
+        <w:drawing>
+          <wp:inline distT="0" distB="0" distL="0" distR="0" wp14:anchorId="29EAA797" wp14:editId="769BF72C">
+            <wp:extent cx="5943600" cy="2799080"/>
+            <wp:effectExtent l="0" t="0" r="0" b="1270"/>
+            <wp:docPr id="4" name="Picture 4" descr="Diagram&#10;&#10;Description automatically generated"/>
+            <wp:cNvGraphicFramePr>
+              <a:graphicFrameLocks xmlns:a="http://schemas.openxmlformats.org/drawingml/2006/main" noChangeAspect="1"/>
+            </wp:cNvGraphicFramePr>
+            <a:graphic xmlns:a="http://schemas.openxmlformats.org/drawingml/2006/main">
+              <a:graphicData uri="http://schemas.openxmlformats.org/drawingml/2006/picture">
+                <pic:pic xmlns:pic="http://schemas.openxmlformats.org/drawingml/2006/picture">
+                  <pic:nvPicPr>
+                    <pic:cNvPr id="4" name="Picture 4" descr="Diagram&#10;&#10;Description automatically generated"/>
+                    <pic:cNvPicPr/>
+                  </pic:nvPicPr>
+                  <pic:blipFill>
+                    <a:blip r:embed="rId6"/>
+                    <a:stretch>
+                      <a:fillRect/>
+                    </a:stretch>
+                  </pic:blipFill>
+                  <pic:spPr>
+                    <a:xfrm>
+                      <a:off x="0" y="0"/>
+                      <a:ext cx="5943600" cy="2799080"/>
+                    </a:xfrm>
+                    <a:prstGeom prst="rect">
+                      <a:avLst/>
+                    </a:prstGeom>
+                  </pic:spPr>
+                </pic:pic>
+              </a:graphicData>
+            </a:graphic>
+          </wp:inline>
+        </w:drawing>
+      </w:r>
+    </w:p>
+    <w:p>
+      <w:r>
+        <w:t>High vs low conhesion</w:t>
+      </w:r>
+    </w:p>
+    <w:p>
+      <w:r>
+        <w:rPr>
+          <w:noProof/>
+        </w:rPr>
+        <w:drawing>
+          <wp:inline distT="0" distB="0" distL="0" distR="0" wp14:anchorId="1AA5478B" wp14:editId="39DA268E">
+            <wp:extent cx="5943600" cy="2965450"/>
+            <wp:effectExtent l="0" t="0" r="0" b="6350"/>
+            <wp:docPr id="5" name="Picture 5" descr="Diagram&#10;&#10;Description automatically generated"/>
+            <wp:cNvGraphicFramePr>
+              <a:graphicFrameLocks xmlns:a="http://schemas.openxmlformats.org/drawingml/2006/main" noChangeAspect="1"/>
+            </wp:cNvGraphicFramePr>
+            <a:graphic xmlns:a="http://schemas.openxmlformats.org/drawingml/2006/main">
+              <a:graphicData uri="http://schemas.openxmlformats.org/drawingml/2006/picture">
+                <pic:pic xmlns:pic="http://schemas.openxmlformats.org/drawingml/2006/picture">
+                  <pic:nvPicPr>
+                    <pic:cNvPr id="5" name="Picture 5" descr="Diagram&#10;&#10;Description automatically generated"/>
+                    <pic:cNvPicPr/>
+                  </pic:nvPicPr>
+                  <pic:blipFill>
+                    <a:blip r:embed="rId7"/>
+                    <a:stretch>
+                      <a:fillRect/>
+                    </a:stretch>
+                  </pic:blipFill>
+                  <pic:spPr>
+                    <a:xfrm>
+                      <a:off x="0" y="0"/>
+                      <a:ext cx="5943600" cy="2965450"/>
+                    </a:xfrm>
+                    <a:prstGeom prst="rect">
+                      <a:avLst/>
+                    </a:prstGeom>
+                  </pic:spPr>
+                </pic:pic>
+              </a:graphicData>
+            </a:graphic>
+          </wp:inline>
+        </w:drawing>
+      </w:r>
+    </w:p>
+    <w:p>
+      <w:r>
+        <w:t>Plugin Concept</w:t>
+      </w:r>
+    </w:p>
+    <w:p>
+      <w:r>
+        <w:rPr>
+          <w:noProof/>
+        </w:rPr>
+        <w:lastRenderedPageBreak/>
+        <w:drawing>
+          <wp:inline distT="0" distB="0" distL="0" distR="0" wp14:anchorId="2AD2819D" wp14:editId="7479997D">
+            <wp:extent cx="5943600" cy="3390265"/>
+            <wp:effectExtent l="0" t="0" r="0" b="635"/>
+            <wp:docPr id="6" name="Picture 6" descr="Diagram&#10;&#10;Description automatically generated"/>
+            <wp:cNvGraphicFramePr>
+              <a:graphicFrameLocks xmlns:a="http://schemas.openxmlformats.org/drawingml/2006/main" noChangeAspect="1"/>
+            </wp:cNvGraphicFramePr>
+            <a:graphic xmlns:a="http://schemas.openxmlformats.org/drawingml/2006/main">
+              <a:graphicData uri="http://schemas.openxmlformats.org/drawingml/2006/picture">
+                <pic:pic xmlns:pic="http://schemas.openxmlformats.org/drawingml/2006/picture">
+                  <pic:nvPicPr>
+                    <pic:cNvPr id="6" name="Picture 6" descr="Diagram&#10;&#10;Description automatically generated"/>
+                    <pic:cNvPicPr/>
+                  </pic:nvPicPr>
+                  <pic:blipFill>
+                    <a:blip r:embed="rId8"/>
+                    <a:stretch>
+                      <a:fillRect/>
+                    </a:stretch>
+                  </pic:blipFill>
+                  <pic:spPr>
+                    <a:xfrm>
+                      <a:off x="0" y="0"/>
+                      <a:ext cx="5943600" cy="3390265"/>
+                    </a:xfrm>
+                    <a:prstGeom prst="rect">
+                      <a:avLst/>
+                    </a:prstGeom>
+                  </pic:spPr>
+                </pic:pic>
+              </a:graphicData>
+            </a:graphic>
+          </wp:inline>
+        </w:drawing>
+      </w:r>
+    </w:p>
+    <w:p>
+      <w:r>
+        <w:t>Plugin Substitution</w:t>
+      </w:r>
+    </w:p>
+    <w:p>
+      <w:r>
+        <w:rPr>
+          <w:noProof/>
+        </w:rPr>
+        <w:drawing>
+          <wp:inline distT="0" distB="0" distL="0" distR="0" wp14:anchorId="4796AC5B" wp14:editId="1EE11CD9">
+            <wp:extent cx="5943600" cy="2879725"/>
+            <wp:effectExtent l="0" t="0" r="0" b="0"/>
+            <wp:docPr id="7" name="Picture 7" descr="Chart&#10;&#10;Description automatically generated"/>
+            <wp:cNvGraphicFramePr>
+              <a:graphicFrameLocks xmlns:a="http://schemas.openxmlformats.org/drawingml/2006/main" noChangeAspect="1"/>
+            </wp:cNvGraphicFramePr>
+            <a:graphic xmlns:a="http://schemas.openxmlformats.org/drawingml/2006/main">
+              <a:graphicData uri="http://schemas.openxmlformats.org/drawingml/2006/picture">
+                <pic:pic xmlns:pic="http://schemas.openxmlformats.org/drawingml/2006/picture">
+                  <pic:nvPicPr>
+                    <pic:cNvPr id="7" name="Picture 7" descr="Chart&#10;&#10;Description automatically generated"/>
+                    <pic:cNvPicPr/>
+                  </pic:nvPicPr>
+                  <pic:blipFill>
+                    <a:blip r:embed="rId9"/>
+                    <a:stretch>
+                      <a:fillRect/>
+                    </a:stretch>
+                  </pic:blipFill>
+                  <pic:spPr>
+                    <a:xfrm>
+                      <a:off x="0" y="0"/>
+                      <a:ext cx="5943600" cy="2879725"/>
+                    </a:xfrm>
+                    <a:prstGeom prst="rect">
+                      <a:avLst/>
+                    </a:prstGeom>
+                  </pic:spPr>
+                </pic:pic>
+              </a:graphicData>
+            </a:graphic>
+          </wp:inline>
+        </w:drawing>
+      </w:r>
+    </w:p>
+    <w:p>
+      <w:r>
+        <w:t>Use case review</w:t>
+      </w:r>
+    </w:p>
+    <w:p>
+      <w:r>
+        <w:rPr>
+          <w:noProof/>
+        </w:rPr>
+        <w:lastRenderedPageBreak/>
+        <w:drawing>
+          <wp:inline distT="0" distB="0" distL="0" distR="0" wp14:anchorId="785A7931" wp14:editId="666996CC">
+            <wp:extent cx="5943600" cy="2548255"/>
+            <wp:effectExtent l="0" t="0" r="0" b="4445"/>
+            <wp:docPr id="8" name="Picture 8" descr="Graphical user interface, application&#10;&#10;Description automatically generated"/>
+            <wp:cNvGraphicFramePr>
+              <a:graphicFrameLocks xmlns:a="http://schemas.openxmlformats.org/drawingml/2006/main" noChangeAspect="1"/>
+            </wp:cNvGraphicFramePr>
+            <a:graphic xmlns:a="http://schemas.openxmlformats.org/drawingml/2006/main">
+              <a:graphicData uri="http://schemas.openxmlformats.org/drawingml/2006/picture">
+                <pic:pic xmlns:pic="http://schemas.openxmlformats.org/drawingml/2006/picture">
+                  <pic:nvPicPr>
+                    <pic:cNvPr id="8" name="Picture 8" descr="Graphical user interface, application&#10;&#10;Description automatically generated"/>
+                    <pic:cNvPicPr/>
+                  </pic:nvPicPr>
+                  <pic:blipFill>
+                    <a:blip r:embed="rId10"/>
+                    <a:stretch>
+                      <a:fillRect/>
+                    </a:stretch>
+                  </pic:blipFill>
+                  <pic:spPr>
+                    <a:xfrm>
+                      <a:off x="0" y="0"/>
+                      <a:ext cx="5943600" cy="2548255"/>
+                    </a:xfrm>
+                    <a:prstGeom prst="rect">
+                      <a:avLst/>
+                    </a:prstGeom>
+                  </pic:spPr>
+                </pic:pic>
+              </a:graphicData>
+            </a:graphic>
+          </wp:inline>
+        </w:drawing>
+      </w:r>
+    </w:p>
+    <w:p/>
+    <w:p>
+      <w:r>
+        <w:t>Bài 10: Tell, Don’t Ask Principle &amp; Data Structures</w:t>
+      </w:r>
+    </w:p>
+    <w:p/>
+    <w:p>
+      <w:r>
+        <w:t>Bài 11: Law of Demeter</w:t>
+      </w:r>
+    </w:p>
+    <w:p/>
+    <w:p>
+      <w:r>
+        <w:t>Bài 12: Packaging Pricniples: p1 Cohesion Principles</w:t>
+      </w:r>
+    </w:p>
+    <w:p/>
+    <w:p>
+      <w:r>
+        <w:t>Bài 13: Packaging Priciniples p2 Coupling Principles and Others</w:t>
+      </w:r>
+    </w:p>
+    <w:p/>
     <w:p/>
     <w:p>
       <w:r>

</xml_diff>